<commit_message>
initial edits to tech doc and adding test cases
</commit_message>
<xml_diff>
--- a/Test Cases/Create_New_AB.docx
+++ b/Test Cases/Create_New_AB.docx
@@ -27,8 +27,6 @@
         </w:rPr>
         <w:t xml:space="preserve"> Create New Address Book</w:t>
       </w:r>
-      <w:bookmarkStart w:id="0" w:name="_GoBack"/>
-      <w:bookmarkEnd w:id="0"/>
     </w:p>
     <w:p>
       <w:pPr>
@@ -104,7 +102,7 @@
           </mc:Choice>
           <mc:Fallback>
             <w:pict>
-              <v:rect w14:anchorId="534720BA" id="Rectangle 4" o:spid="_x0000_s1026" style="position:absolute;margin-left:-10.95pt;margin-top:6.7pt;width:666pt;height:2in;z-index:-251657216;visibility:visible;mso-wrap-style:square;mso-width-percent:0;mso-wrap-distance-left:9pt;mso-wrap-distance-top:0;mso-wrap-distance-right:9pt;mso-wrap-distance-bottom:0;mso-position-horizontal:absolute;mso-position-horizontal-relative:text;mso-position-vertical:absolute;mso-position-vertical-relative:text;mso-width-percent:0;mso-width-relative:margin;v-text-anchor:middle" o:gfxdata="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" fillcolor="white [3201]" strokecolor="black [3213]" strokeweight="1pt"/>
+              <v:rect w14:anchorId="58E3EB0B" id="Rectangle 4" o:spid="_x0000_s1026" style="position:absolute;margin-left:-10.95pt;margin-top:6.7pt;width:666pt;height:2in;z-index:-251657216;visibility:visible;mso-wrap-style:square;mso-width-percent:0;mso-wrap-distance-left:9pt;mso-wrap-distance-top:0;mso-wrap-distance-right:9pt;mso-wrap-distance-bottom:0;mso-position-horizontal:absolute;mso-position-horizontal-relative:text;mso-position-vertical:absolute;mso-position-vertical-relative:text;mso-width-percent:0;mso-width-relative:margin;v-text-anchor:middle" o:gfxdata="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" fillcolor="white [3201]" strokecolor="black [3213]" strokeweight="1pt"/>
             </w:pict>
           </mc:Fallback>
         </mc:AlternateContent>
@@ -137,6 +135,14 @@
         </w:rPr>
         <w:t>Test Case #:</w:t>
       </w:r>
+      <w:r>
+        <w:rPr>
+          <w:b/>
+        </w:rPr>
+        <w:t>1</w:t>
+      </w:r>
+      <w:bookmarkStart w:id="0" w:name="_GoBack"/>
+      <w:bookmarkEnd w:id="0"/>
     </w:p>
     <w:p>
       <w:pPr>

</xml_diff>

<commit_message>
All test cases complete
</commit_message>
<xml_diff>
--- a/Test Cases/Create_New_AB.docx
+++ b/Test Cases/Create_New_AB.docx
@@ -25,7 +25,23 @@
           <w:sz w:val="48"/>
           <w:szCs w:val="48"/>
         </w:rPr>
-        <w:t xml:space="preserve"> Create New Address Book</w:t>
+        <w:t xml:space="preserve"> </w:t>
+      </w:r>
+      <w:r>
+        <w:rPr>
+          <w:b/>
+          <w:sz w:val="48"/>
+          <w:szCs w:val="48"/>
+        </w:rPr>
+        <w:t>Create New Address Book</w:t>
+      </w:r>
+      <w:r>
+        <w:rPr>
+          <w:b/>
+          <w:sz w:val="48"/>
+          <w:szCs w:val="48"/>
+        </w:rPr>
+        <w:t xml:space="preserve"> </w:t>
       </w:r>
     </w:p>
     <w:p>
@@ -40,16 +56,16 @@
         <mc:AlternateContent>
           <mc:Choice Requires="wps">
             <w:drawing>
-              <wp:anchor distT="0" distB="0" distL="114300" distR="114300" simplePos="0" relativeHeight="251659264" behindDoc="1" locked="0" layoutInCell="1" allowOverlap="1" wp14:anchorId="1F616F86" wp14:editId="780030CE">
+              <wp:anchor distT="0" distB="0" distL="114300" distR="114300" simplePos="0" relativeHeight="251659264" behindDoc="1" locked="0" layoutInCell="1" allowOverlap="1" wp14:anchorId="5DB7BB77" wp14:editId="6C9F9AEC">
                 <wp:simplePos x="0" y="0"/>
                 <wp:positionH relativeFrom="column">
-                  <wp:posOffset>-139064</wp:posOffset>
+                  <wp:posOffset>-142875</wp:posOffset>
                 </wp:positionH>
                 <wp:positionV relativeFrom="paragraph">
                   <wp:posOffset>85090</wp:posOffset>
                 </wp:positionV>
-                <wp:extent cx="8458200" cy="1828800"/>
-                <wp:effectExtent l="0" t="0" r="25400" b="25400"/>
+                <wp:extent cx="8458200" cy="1543050"/>
+                <wp:effectExtent l="0" t="0" r="19050" b="19050"/>
                 <wp:wrapNone/>
                 <wp:docPr id="4" name="Rectangle 4"/>
                 <wp:cNvGraphicFramePr/>
@@ -60,7 +76,7 @@
                       <wps:spPr>
                         <a:xfrm>
                           <a:off x="0" y="0"/>
-                          <a:ext cx="8458200" cy="1828800"/>
+                          <a:ext cx="8458200" cy="1543050"/>
                         </a:xfrm>
                         <a:prstGeom prst="rect">
                           <a:avLst/>
@@ -97,12 +113,15 @@
                 <wp14:sizeRelH relativeFrom="margin">
                   <wp14:pctWidth>0</wp14:pctWidth>
                 </wp14:sizeRelH>
+                <wp14:sizeRelV relativeFrom="margin">
+                  <wp14:pctHeight>0</wp14:pctHeight>
+                </wp14:sizeRelV>
               </wp:anchor>
             </w:drawing>
           </mc:Choice>
           <mc:Fallback>
             <w:pict>
-              <v:rect w14:anchorId="58E3EB0B" id="Rectangle 4" o:spid="_x0000_s1026" style="position:absolute;margin-left:-10.95pt;margin-top:6.7pt;width:666pt;height:2in;z-index:-251657216;visibility:visible;mso-wrap-style:square;mso-width-percent:0;mso-wrap-distance-left:9pt;mso-wrap-distance-top:0;mso-wrap-distance-right:9pt;mso-wrap-distance-bottom:0;mso-position-horizontal:absolute;mso-position-horizontal-relative:text;mso-position-vertical:absolute;mso-position-vertical-relative:text;mso-width-percent:0;mso-width-relative:margin;v-text-anchor:middle" o:gfxdata="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" fillcolor="white [3201]" strokecolor="black [3213]" strokeweight="1pt"/>
+              <v:rect w14:anchorId="0BC1C5AF" id="Rectangle 4" o:spid="_x0000_s1026" style="position:absolute;margin-left:-11.25pt;margin-top:6.7pt;width:666pt;height:121.5pt;z-index:-251657216;visibility:visible;mso-wrap-style:square;mso-width-percent:0;mso-height-percent:0;mso-wrap-distance-left:9pt;mso-wrap-distance-top:0;mso-wrap-distance-right:9pt;mso-wrap-distance-bottom:0;mso-position-horizontal:absolute;mso-position-horizontal-relative:text;mso-position-vertical:absolute;mso-position-vertical-relative:text;mso-width-percent:0;mso-height-percent:0;mso-width-relative:margin;mso-height-relative:margin;v-text-anchor:middle" o:gfxdata="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" fillcolor="white [3201]" strokecolor="black [3213]" strokeweight="1pt"/>
             </w:pict>
           </mc:Fallback>
         </mc:AlternateContent>
@@ -115,6 +134,7 @@
           <w:b/>
         </w:rPr>
         <w:sectPr>
+          <w:type w:val="continuous"/>
           <w:pgSz w:w="15840" w:h="12240" w:orient="landscape"/>
           <w:pgMar w:top="1440" w:right="1440" w:bottom="1440" w:left="1440" w:header="708" w:footer="708" w:gutter="0"/>
           <w:cols w:space="708"/>
@@ -133,16 +153,8 @@
         <w:rPr>
           <w:b/>
         </w:rPr>
-        <w:t>Test Case #:</w:t>
-      </w:r>
-      <w:r>
-        <w:rPr>
-          <w:b/>
-        </w:rPr>
-        <w:t>1</w:t>
-      </w:r>
-      <w:bookmarkStart w:id="0" w:name="_GoBack"/>
-      <w:bookmarkEnd w:id="0"/>
+        <w:t>Test Case #: 1.0</w:t>
+      </w:r>
     </w:p>
     <w:p>
       <w:pPr>
@@ -155,7 +167,7 @@
         <w:rPr>
           <w:b/>
         </w:rPr>
-        <w:t>System:</w:t>
+        <w:t>System: Windows 10</w:t>
       </w:r>
     </w:p>
     <w:p>
@@ -169,7 +181,7 @@
         <w:rPr>
           <w:b/>
         </w:rPr>
-        <w:t>Designed by:</w:t>
+        <w:t>Designed by: Haley Whitman</w:t>
       </w:r>
     </w:p>
     <w:p>
@@ -183,7 +195,7 @@
         <w:rPr>
           <w:b/>
         </w:rPr>
-        <w:t>Executed by:</w:t>
+        <w:t>Executed by: Haley Whitman</w:t>
       </w:r>
     </w:p>
     <w:p>
@@ -193,12 +205,6 @@
           <w:b/>
         </w:rPr>
       </w:pPr>
-      <w:r>
-        <w:rPr>
-          <w:b/>
-        </w:rPr>
-        <w:t>Short Description:</w:t>
-      </w:r>
     </w:p>
     <w:p>
       <w:pPr>
@@ -211,7 +217,19 @@
         <w:rPr>
           <w:b/>
         </w:rPr>
-        <w:t>Test Case Name:</w:t>
+        <w:t xml:space="preserve">Test Case Name: </w:t>
+      </w:r>
+      <w:r>
+        <w:rPr>
+          <w:b/>
+        </w:rPr>
+        <w:t>Create New Address Book</w:t>
+      </w:r>
+      <w:r>
+        <w:rPr>
+          <w:b/>
+        </w:rPr>
+        <w:t xml:space="preserve"> </w:t>
       </w:r>
     </w:p>
     <w:p>
@@ -225,7 +243,7 @@
         <w:rPr>
           <w:b/>
         </w:rPr>
-        <w:t>Subsystem:</w:t>
+        <w:t>Design Date: 01/30/2017</w:t>
       </w:r>
     </w:p>
     <w:p>
@@ -239,22 +257,20 @@
         <w:rPr>
           <w:b/>
         </w:rPr>
-        <w:t>Design Date:</w:t>
+        <w:t>Execution Date: 01/30/2017</w:t>
       </w:r>
     </w:p>
     <w:p>
       <w:pPr>
         <w:spacing w:line="480" w:lineRule="auto"/>
-        <w:rPr>
-          <w:b/>
-        </w:rPr>
-      </w:pPr>
-      <w:r>
-        <w:rPr>
-          <w:b/>
-        </w:rPr>
-        <w:t>Execution Date:</w:t>
-      </w:r>
+        <w:jc w:val="both"/>
+      </w:pPr>
+    </w:p>
+    <w:p>
+      <w:pPr>
+        <w:spacing w:line="480" w:lineRule="auto"/>
+        <w:jc w:val="both"/>
+      </w:pPr>
     </w:p>
     <w:p>
       <w:pPr>
@@ -273,11 +289,10 @@
       <w:pPr>
         <w:pBdr>
           <w:top w:val="single" w:sz="4" w:space="1" w:color="auto"/>
-          <w:left w:val="single" w:sz="4" w:space="4" w:color="auto"/>
+          <w:left w:val="single" w:sz="4" w:space="12" w:color="auto"/>
           <w:bottom w:val="single" w:sz="4" w:space="1" w:color="auto"/>
           <w:right w:val="single" w:sz="4" w:space="4" w:color="auto"/>
         </w:pBdr>
-        <w:spacing w:line="480" w:lineRule="auto"/>
         <w:ind w:right="60"/>
         <w:jc w:val="both"/>
         <w:rPr>
@@ -289,6 +304,53 @@
           <w:b/>
         </w:rPr>
         <w:t>Pre-conditions:</w:t>
+      </w:r>
+    </w:p>
+    <w:p>
+      <w:pPr>
+        <w:pBdr>
+          <w:top w:val="single" w:sz="4" w:space="1" w:color="auto"/>
+          <w:left w:val="single" w:sz="4" w:space="12" w:color="auto"/>
+          <w:bottom w:val="single" w:sz="4" w:space="1" w:color="auto"/>
+          <w:right w:val="single" w:sz="4" w:space="4" w:color="auto"/>
+        </w:pBdr>
+        <w:ind w:right="60"/>
+        <w:jc w:val="both"/>
+        <w:rPr>
+          <w:rFonts w:eastAsia="Times New Roman" w:cs="Times New Roman"/>
+        </w:rPr>
+      </w:pPr>
+      <w:r>
+        <w:rPr>
+          <w:rFonts w:eastAsia="Times New Roman" w:cs="Times New Roman"/>
+        </w:rPr>
+        <w:t xml:space="preserve">The Address Book is open </w:t>
+      </w:r>
+      <w:r>
+        <w:rPr>
+          <w:rFonts w:eastAsia="Times New Roman" w:cs="Times New Roman"/>
+        </w:rPr>
+        <w:t>and i</w:t>
+      </w:r>
+      <w:r>
+        <w:rPr>
+          <w:rFonts w:eastAsia="Times New Roman" w:cs="Times New Roman"/>
+        </w:rPr>
+        <w:t xml:space="preserve">s displaying </w:t>
+      </w:r>
+      <w:proofErr w:type="gramStart"/>
+      <w:r>
+        <w:rPr>
+          <w:rFonts w:eastAsia="Times New Roman" w:cs="Times New Roman"/>
+        </w:rPr>
+        <w:t>a</w:t>
+      </w:r>
+      <w:proofErr w:type="gramEnd"/>
+      <w:r>
+        <w:rPr>
+          <w:rFonts w:eastAsia="Times New Roman" w:cs="Times New Roman"/>
+        </w:rPr>
+        <w:t xml:space="preserve"> address book.</w:t>
       </w:r>
     </w:p>
     <w:tbl>
@@ -301,8 +363,8 @@
       <w:tblGrid>
         <w:gridCol w:w="2620"/>
         <w:gridCol w:w="2620"/>
-        <w:gridCol w:w="2620"/>
-        <w:gridCol w:w="2620"/>
+        <w:gridCol w:w="4025"/>
+        <w:gridCol w:w="1215"/>
         <w:gridCol w:w="2620"/>
       </w:tblGrid>
       <w:tr>
@@ -323,6 +385,12 @@
                 <w:b/>
               </w:rPr>
             </w:pPr>
+            <w:r>
+              <w:rPr>
+                <w:b/>
+              </w:rPr>
+              <w:t>Step</w:t>
+            </w:r>
           </w:p>
         </w:tc>
         <w:tc>
@@ -339,6 +407,56 @@
                 <w:b/>
               </w:rPr>
             </w:pPr>
+            <w:r>
+              <w:rPr>
+                <w:b/>
+              </w:rPr>
+              <w:t>Action</w:t>
+            </w:r>
+          </w:p>
+        </w:tc>
+        <w:tc>
+          <w:tcPr>
+            <w:tcW w:w="4025" w:type="dxa"/>
+            <w:shd w:val="clear" w:color="auto" w:fill="E7E6E6" w:themeFill="background2"/>
+          </w:tcPr>
+          <w:p>
+            <w:pPr>
+              <w:spacing w:line="480" w:lineRule="auto"/>
+              <w:ind w:right="60"/>
+              <w:jc w:val="both"/>
+              <w:rPr>
+                <w:b/>
+              </w:rPr>
+            </w:pPr>
+            <w:r>
+              <w:rPr>
+                <w:b/>
+              </w:rPr>
+              <w:t>Expected System Response</w:t>
+            </w:r>
+          </w:p>
+        </w:tc>
+        <w:tc>
+          <w:tcPr>
+            <w:tcW w:w="1215" w:type="dxa"/>
+            <w:shd w:val="clear" w:color="auto" w:fill="E7E6E6" w:themeFill="background2"/>
+          </w:tcPr>
+          <w:p>
+            <w:pPr>
+              <w:spacing w:line="480" w:lineRule="auto"/>
+              <w:ind w:right="60"/>
+              <w:jc w:val="both"/>
+              <w:rPr>
+                <w:b/>
+              </w:rPr>
+            </w:pPr>
+            <w:r>
+              <w:rPr>
+                <w:b/>
+              </w:rPr>
+              <w:t>Pass/Fail</w:t>
+            </w:r>
           </w:p>
         </w:tc>
         <w:tc>
@@ -355,38 +473,12 @@
                 <w:b/>
               </w:rPr>
             </w:pPr>
-          </w:p>
-        </w:tc>
-        <w:tc>
-          <w:tcPr>
-            <w:tcW w:w="2620" w:type="dxa"/>
-            <w:shd w:val="clear" w:color="auto" w:fill="E7E6E6" w:themeFill="background2"/>
-          </w:tcPr>
-          <w:p>
-            <w:pPr>
-              <w:spacing w:line="480" w:lineRule="auto"/>
-              <w:ind w:right="60"/>
-              <w:jc w:val="both"/>
+            <w:r>
               <w:rPr>
                 <w:b/>
               </w:rPr>
-            </w:pPr>
-          </w:p>
-        </w:tc>
-        <w:tc>
-          <w:tcPr>
-            <w:tcW w:w="2620" w:type="dxa"/>
-            <w:shd w:val="clear" w:color="auto" w:fill="E7E6E6" w:themeFill="background2"/>
-          </w:tcPr>
-          <w:p>
-            <w:pPr>
-              <w:spacing w:line="480" w:lineRule="auto"/>
-              <w:ind w:right="60"/>
-              <w:jc w:val="both"/>
-              <w:rPr>
-                <w:b/>
-              </w:rPr>
-            </w:pPr>
+              <w:t>Comment</w:t>
+            </w:r>
           </w:p>
         </w:tc>
       </w:tr>
@@ -401,11 +493,16 @@
           <w:p>
             <w:pPr>
               <w:ind w:right="60"/>
-              <w:jc w:val="both"/>
               <w:rPr>
                 <w:b/>
               </w:rPr>
             </w:pPr>
+            <w:r>
+              <w:rPr>
+                <w:b/>
+              </w:rPr>
+              <w:t xml:space="preserve">1 </w:t>
+            </w:r>
           </w:p>
         </w:tc>
         <w:tc>
@@ -415,11 +512,36 @@
           <w:p>
             <w:pPr>
               <w:ind w:right="60"/>
-              <w:jc w:val="both"/>
-              <w:rPr>
-                <w:b/>
-              </w:rPr>
             </w:pPr>
+            <w:r>
+              <w:t>Select the File menu.</w:t>
+            </w:r>
+          </w:p>
+        </w:tc>
+        <w:tc>
+          <w:tcPr>
+            <w:tcW w:w="4025" w:type="dxa"/>
+          </w:tcPr>
+          <w:p>
+            <w:pPr>
+              <w:ind w:right="60"/>
+            </w:pPr>
+            <w:r>
+              <w:t>Address Book displays a list of menu options.</w:t>
+            </w:r>
+          </w:p>
+        </w:tc>
+        <w:tc>
+          <w:tcPr>
+            <w:tcW w:w="1215" w:type="dxa"/>
+          </w:tcPr>
+          <w:p>
+            <w:pPr>
+              <w:ind w:right="60"/>
+            </w:pPr>
+            <w:r>
+              <w:t>PASS</w:t>
+            </w:r>
           </w:p>
         </w:tc>
         <w:tc>
@@ -429,35 +551,6 @@
           <w:p>
             <w:pPr>
               <w:ind w:right="60"/>
-              <w:jc w:val="both"/>
-              <w:rPr>
-                <w:b/>
-              </w:rPr>
-            </w:pPr>
-          </w:p>
-        </w:tc>
-        <w:tc>
-          <w:tcPr>
-            <w:tcW w:w="2620" w:type="dxa"/>
-          </w:tcPr>
-          <w:p>
-            <w:pPr>
-              <w:ind w:right="60"/>
-              <w:jc w:val="both"/>
-              <w:rPr>
-                <w:b/>
-              </w:rPr>
-            </w:pPr>
-          </w:p>
-        </w:tc>
-        <w:tc>
-          <w:tcPr>
-            <w:tcW w:w="2620" w:type="dxa"/>
-          </w:tcPr>
-          <w:p>
-            <w:pPr>
-              <w:ind w:right="60"/>
-              <w:jc w:val="both"/>
               <w:rPr>
                 <w:b/>
               </w:rPr>
@@ -476,11 +569,16 @@
           <w:p>
             <w:pPr>
               <w:ind w:right="60"/>
-              <w:jc w:val="both"/>
               <w:rPr>
                 <w:b/>
               </w:rPr>
             </w:pPr>
+            <w:r>
+              <w:rPr>
+                <w:b/>
+              </w:rPr>
+              <w:t>2</w:t>
+            </w:r>
           </w:p>
         </w:tc>
         <w:tc>
@@ -490,11 +588,38 @@
           <w:p>
             <w:pPr>
               <w:ind w:right="60"/>
-              <w:jc w:val="both"/>
-              <w:rPr>
-                <w:b/>
-              </w:rPr>
             </w:pPr>
+            <w:r>
+              <w:t>Select “New.”</w:t>
+            </w:r>
+          </w:p>
+        </w:tc>
+        <w:tc>
+          <w:tcPr>
+            <w:tcW w:w="4025" w:type="dxa"/>
+          </w:tcPr>
+          <w:p>
+            <w:pPr>
+              <w:ind w:right="60"/>
+            </w:pPr>
+            <w:r>
+              <w:t>A new window is opened, with no contacts displayed.</w:t>
+            </w:r>
+          </w:p>
+        </w:tc>
+        <w:tc>
+          <w:tcPr>
+            <w:tcW w:w="1215" w:type="dxa"/>
+          </w:tcPr>
+          <w:p>
+            <w:pPr>
+              <w:ind w:right="60"/>
+            </w:pPr>
+            <w:r>
+              <w:t>PASS</w:t>
+            </w:r>
+            <w:bookmarkStart w:id="0" w:name="_GoBack"/>
+            <w:bookmarkEnd w:id="0"/>
           </w:p>
         </w:tc>
         <w:tc>
@@ -504,113 +629,6 @@
           <w:p>
             <w:pPr>
               <w:ind w:right="60"/>
-              <w:jc w:val="both"/>
-              <w:rPr>
-                <w:b/>
-              </w:rPr>
-            </w:pPr>
-          </w:p>
-        </w:tc>
-        <w:tc>
-          <w:tcPr>
-            <w:tcW w:w="2620" w:type="dxa"/>
-          </w:tcPr>
-          <w:p>
-            <w:pPr>
-              <w:ind w:right="60"/>
-              <w:jc w:val="both"/>
-              <w:rPr>
-                <w:b/>
-              </w:rPr>
-            </w:pPr>
-          </w:p>
-        </w:tc>
-        <w:tc>
-          <w:tcPr>
-            <w:tcW w:w="2620" w:type="dxa"/>
-          </w:tcPr>
-          <w:p>
-            <w:pPr>
-              <w:ind w:right="60"/>
-              <w:jc w:val="both"/>
-              <w:rPr>
-                <w:b/>
-              </w:rPr>
-            </w:pPr>
-          </w:p>
-        </w:tc>
-      </w:tr>
-      <w:tr>
-        <w:trPr>
-          <w:trHeight w:val="401"/>
-        </w:trPr>
-        <w:tc>
-          <w:tcPr>
-            <w:tcW w:w="2620" w:type="dxa"/>
-          </w:tcPr>
-          <w:p>
-            <w:pPr>
-              <w:ind w:right="60"/>
-              <w:jc w:val="both"/>
-              <w:rPr>
-                <w:b/>
-              </w:rPr>
-            </w:pPr>
-          </w:p>
-        </w:tc>
-        <w:tc>
-          <w:tcPr>
-            <w:tcW w:w="2620" w:type="dxa"/>
-          </w:tcPr>
-          <w:p>
-            <w:pPr>
-              <w:ind w:right="60"/>
-              <w:jc w:val="both"/>
-              <w:rPr>
-                <w:b/>
-              </w:rPr>
-            </w:pPr>
-          </w:p>
-        </w:tc>
-        <w:tc>
-          <w:tcPr>
-            <w:tcW w:w="2620" w:type="dxa"/>
-          </w:tcPr>
-          <w:p>
-            <w:pPr>
-              <w:ind w:right="60"/>
-              <w:jc w:val="both"/>
-              <w:rPr>
-                <w:b/>
-              </w:rPr>
-            </w:pPr>
-          </w:p>
-        </w:tc>
-        <w:tc>
-          <w:tcPr>
-            <w:tcW w:w="2620" w:type="dxa"/>
-          </w:tcPr>
-          <w:p>
-            <w:pPr>
-              <w:ind w:right="60"/>
-              <w:jc w:val="both"/>
-              <w:rPr>
-                <w:b/>
-              </w:rPr>
-            </w:pPr>
-          </w:p>
-        </w:tc>
-        <w:tc>
-          <w:tcPr>
-            <w:tcW w:w="2620" w:type="dxa"/>
-          </w:tcPr>
-          <w:p>
-            <w:pPr>
-              <w:ind w:right="60"/>
-              <w:jc w:val="both"/>
-              <w:rPr>
-                <w:b/>
-              </w:rPr>
             </w:pPr>
           </w:p>
         </w:tc>
@@ -656,11 +674,18 @@
         </w:pBdr>
         <w:ind w:right="60"/>
         <w:jc w:val="both"/>
-        <w:rPr>
-          <w:b/>
-        </w:rPr>
-      </w:pPr>
-    </w:p>
+      </w:pPr>
+      <w:r>
+        <w:rPr>
+          <w:b/>
+        </w:rPr>
+        <w:t xml:space="preserve">1. </w:t>
+      </w:r>
+      <w:r>
+        <w:t>The initial address book is still displayed. A new window is opened, with an empty address book loaded, which has the same function as any other address book.</w:t>
+      </w:r>
+    </w:p>
+    <w:p/>
     <w:p/>
     <w:sectPr>
       <w:type w:val="continuous"/>

</xml_diff>